<commit_message>
adding stuff related to ml
</commit_message>
<xml_diff>
--- a/Adithya Upadhya Resume.docx
+++ b/Adithya Upadhya Resume.docx
@@ -1698,21 +1698,7 @@
           <w:sz w:val="22"/>
           <w:szCs w:val="22"/>
         </w:rPr>
-        <w:t>Asteroids</w:t>
-      </w:r>
-      <w:r>
-        <w:rPr>
-          <w:sz w:val="22"/>
-          <w:szCs w:val="22"/>
-        </w:rPr>
-        <w:t xml:space="preserve"> Interactive Single Player Game</w:t>
-      </w:r>
-      <w:r>
-        <w:rPr>
-          <w:sz w:val="22"/>
-          <w:szCs w:val="22"/>
-        </w:rPr>
-        <w:t xml:space="preserve"> using Python</w:t>
+        <w:t>Email Spam classifier and Hand Written Digit Recognition using Matlab (Supervised Learning, ML)</w:t>
       </w:r>
     </w:p>
     <w:p>
@@ -1732,7 +1718,21 @@
           <w:sz w:val="22"/>
           <w:szCs w:val="22"/>
         </w:rPr>
-        <w:t>Population growth and Wheat production predictor (MATLAB, Supervised learning)</w:t>
+        <w:t>Asteroids</w:t>
+      </w:r>
+      <w:r>
+        <w:rPr>
+          <w:sz w:val="22"/>
+          <w:szCs w:val="22"/>
+        </w:rPr>
+        <w:t xml:space="preserve"> Interactive Single Player Game</w:t>
+      </w:r>
+      <w:r>
+        <w:rPr>
+          <w:sz w:val="22"/>
+          <w:szCs w:val="22"/>
+        </w:rPr>
+        <w:t xml:space="preserve"> using Python</w:t>
       </w:r>
     </w:p>
     <w:p>
@@ -1768,6 +1768,8 @@
         </w:rPr>
         <w:t>structure</w:t>
       </w:r>
+      <w:bookmarkStart w:id="1" w:name="_GoBack"/>
+      <w:bookmarkEnd w:id="1"/>
     </w:p>
     <w:p>
       <w:pPr>
@@ -2000,16 +2002,7 @@
           <w:sz w:val="22"/>
           <w:szCs w:val="22"/>
         </w:rPr>
-        <w:t>Git</w:t>
-      </w:r>
-      <w:bookmarkStart w:id="1" w:name="_GoBack"/>
-      <w:bookmarkEnd w:id="1"/>
-      <w:r>
-        <w:rPr>
-          <w:sz w:val="22"/>
-          <w:szCs w:val="22"/>
-        </w:rPr>
-        <w:t>, IntelliJ</w:t>
+        <w:t>Git, IntelliJ</w:t>
       </w:r>
       <w:r>
         <w:rPr>

</xml_diff>

<commit_message>
23 December 2017: Revision II
</commit_message>
<xml_diff>
--- a/Adithya Upadhya Resume.docx
+++ b/Adithya Upadhya Resume.docx
@@ -438,7 +438,6 @@
           <w:szCs w:val="22"/>
         </w:rPr>
       </w:pPr>
-      <w:bookmarkStart w:id="1" w:name="_GoBack"/>
       <w:r>
         <w:rPr>
           <w:sz w:val="22"/>
@@ -458,7 +457,7 @@
           <w:sz w:val="22"/>
           <w:szCs w:val="22"/>
         </w:rPr>
-        <w:t xml:space="preserve"> experience in Android and Server-Side</w:t>
+        <w:t xml:space="preserve"> experience in Server-Side</w:t>
       </w:r>
       <w:r>
         <w:rPr>
@@ -472,7 +471,21 @@
           <w:sz w:val="22"/>
           <w:szCs w:val="22"/>
         </w:rPr>
-        <w:t xml:space="preserve"> development</w:t>
+        <w:t xml:space="preserve"> </w:t>
+      </w:r>
+      <w:r>
+        <w:rPr>
+          <w:sz w:val="22"/>
+          <w:szCs w:val="22"/>
+        </w:rPr>
+        <w:t xml:space="preserve">and Android </w:t>
+      </w:r>
+      <w:r>
+        <w:rPr>
+          <w:sz w:val="22"/>
+          <w:szCs w:val="22"/>
+        </w:rPr>
+        <w:t>development</w:t>
       </w:r>
       <w:r>
         <w:rPr>
@@ -486,7 +499,21 @@
           <w:sz w:val="22"/>
           <w:szCs w:val="22"/>
         </w:rPr>
-        <w:t xml:space="preserve">Published research papers </w:t>
+        <w:t>Research</w:t>
+      </w:r>
+      <w:r>
+        <w:rPr>
+          <w:sz w:val="22"/>
+          <w:szCs w:val="22"/>
+        </w:rPr>
+        <w:t xml:space="preserve"> papers </w:t>
+      </w:r>
+      <w:r>
+        <w:rPr>
+          <w:sz w:val="22"/>
+          <w:szCs w:val="22"/>
+        </w:rPr>
+        <w:t xml:space="preserve">published </w:t>
       </w:r>
       <w:r>
         <w:rPr>
@@ -510,7 +537,6 @@
         <w:t>Active contributor to the Open Source community.</w:t>
       </w:r>
     </w:p>
-    <w:bookmarkEnd w:id="1"/>
     <w:p>
       <w:pPr>
         <w:pBdr>
@@ -529,7 +555,7 @@
           <w:sz w:val="22"/>
           <w:szCs w:val="22"/>
         </w:rPr>
-        <w:t>PROFESSIONAL EXPERIENCE</w:t>
+        <w:t>EXPERIENCE</w:t>
       </w:r>
     </w:p>
     <w:p>
@@ -546,37 +572,15 @@
           <w:sz w:val="22"/>
           <w:szCs w:val="22"/>
         </w:rPr>
-        <w:t>Software Engineer</w:t>
-      </w:r>
-      <w:r>
-        <w:rPr>
-          <w:b/>
-          <w:sz w:val="22"/>
-          <w:szCs w:val="22"/>
-        </w:rPr>
-        <w:t xml:space="preserve"> I</w:t>
-      </w:r>
-      <w:r>
-        <w:rPr>
-          <w:b/>
-          <w:sz w:val="22"/>
-          <w:szCs w:val="22"/>
-        </w:rPr>
-        <w:t>, Snapdeal</w:t>
-      </w:r>
-      <w:r>
-        <w:rPr>
-          <w:sz w:val="22"/>
-          <w:szCs w:val="22"/>
-        </w:rPr>
-        <w:tab/>
-      </w:r>
-      <w:r>
-        <w:rPr>
-          <w:sz w:val="22"/>
-          <w:szCs w:val="22"/>
-        </w:rPr>
-        <w:tab/>
+        <w:t>Android &amp; Backend</w:t>
+      </w:r>
+      <w:r>
+        <w:rPr>
+          <w:b/>
+          <w:sz w:val="22"/>
+          <w:szCs w:val="22"/>
+        </w:rPr>
+        <w:t xml:space="preserve"> Engineer, Snapdeal</w:t>
       </w:r>
       <w:r>
         <w:rPr>
@@ -798,7 +802,7 @@
         <w:pStyle w:val="ListParagraph"/>
         <w:numPr>
           <w:ilvl w:val="0"/>
-          <w:numId w:val="6"/>
+          <w:numId w:val="13"/>
         </w:numPr>
         <w:rPr>
           <w:sz w:val="22"/>
@@ -867,7 +871,7 @@
         <w:pStyle w:val="ListParagraph"/>
         <w:numPr>
           <w:ilvl w:val="0"/>
-          <w:numId w:val="6"/>
+          <w:numId w:val="13"/>
         </w:numPr>
         <w:rPr>
           <w:sz w:val="22"/>
@@ -887,7 +891,7 @@
         <w:pStyle w:val="ListParagraph"/>
         <w:numPr>
           <w:ilvl w:val="0"/>
-          <w:numId w:val="6"/>
+          <w:numId w:val="13"/>
         </w:numPr>
         <w:rPr>
           <w:sz w:val="22"/>
@@ -899,7 +903,14 @@
           <w:sz w:val="22"/>
           <w:szCs w:val="22"/>
         </w:rPr>
-        <w:t>Implemented</w:t>
+        <w:t xml:space="preserve">Reduced memory leaks drastically and improved app </w:t>
+      </w:r>
+      <w:r>
+        <w:rPr>
+          <w:sz w:val="22"/>
+          <w:szCs w:val="22"/>
+        </w:rPr>
+        <w:t>stability</w:t>
       </w:r>
       <w:r>
         <w:rPr>
@@ -913,21 +924,257 @@
           <w:sz w:val="22"/>
           <w:szCs w:val="22"/>
         </w:rPr>
-        <w:t>JUnit test suites to eliminate critical bugs</w:t>
-      </w:r>
-      <w:r>
-        <w:rPr>
-          <w:sz w:val="22"/>
-          <w:szCs w:val="22"/>
-        </w:rPr>
-        <w:t xml:space="preserve"> and supported production </w:t>
-      </w:r>
-      <w:r>
-        <w:rPr>
-          <w:sz w:val="22"/>
-          <w:szCs w:val="22"/>
-        </w:rPr>
-        <w:t>deployment</w:t>
+        <w:t>using</w:t>
+      </w:r>
+      <w:r>
+        <w:rPr>
+          <w:sz w:val="22"/>
+          <w:szCs w:val="22"/>
+        </w:rPr>
+        <w:t xml:space="preserve"> </w:t>
+      </w:r>
+      <w:r>
+        <w:rPr>
+          <w:sz w:val="22"/>
+          <w:szCs w:val="22"/>
+        </w:rPr>
+        <w:t>Leak Canary and Eclipse MAT</w:t>
+      </w:r>
+    </w:p>
+    <w:p>
+      <w:pPr>
+        <w:spacing w:before="240"/>
+        <w:rPr>
+          <w:b/>
+          <w:sz w:val="22"/>
+          <w:szCs w:val="22"/>
+        </w:rPr>
+      </w:pPr>
+      <w:r>
+        <w:rPr>
+          <w:b/>
+          <w:sz w:val="22"/>
+          <w:szCs w:val="22"/>
+        </w:rPr>
+        <w:t>Engineering</w:t>
+      </w:r>
+      <w:r>
+        <w:rPr>
+          <w:b/>
+          <w:sz w:val="22"/>
+          <w:szCs w:val="22"/>
+        </w:rPr>
+        <w:t xml:space="preserve"> </w:t>
+      </w:r>
+      <w:r>
+        <w:rPr>
+          <w:b/>
+          <w:sz w:val="22"/>
+          <w:szCs w:val="22"/>
+        </w:rPr>
+        <w:t>Intern</w:t>
+      </w:r>
+      <w:r>
+        <w:rPr>
+          <w:b/>
+          <w:sz w:val="22"/>
+          <w:szCs w:val="22"/>
+        </w:rPr>
+        <w:t>, ARM</w:t>
+      </w:r>
+      <w:r>
+        <w:rPr>
+          <w:b/>
+          <w:sz w:val="22"/>
+          <w:szCs w:val="22"/>
+        </w:rPr>
+        <w:tab/>
+      </w:r>
+      <w:r>
+        <w:rPr>
+          <w:b/>
+          <w:sz w:val="22"/>
+          <w:szCs w:val="22"/>
+        </w:rPr>
+        <w:tab/>
+      </w:r>
+      <w:r>
+        <w:rPr>
+          <w:b/>
+          <w:sz w:val="22"/>
+          <w:szCs w:val="22"/>
+        </w:rPr>
+        <w:tab/>
+      </w:r>
+      <w:r>
+        <w:rPr>
+          <w:b/>
+          <w:sz w:val="22"/>
+          <w:szCs w:val="22"/>
+        </w:rPr>
+        <w:tab/>
+      </w:r>
+      <w:r>
+        <w:rPr>
+          <w:b/>
+          <w:sz w:val="22"/>
+          <w:szCs w:val="22"/>
+        </w:rPr>
+        <w:tab/>
+      </w:r>
+      <w:r>
+        <w:rPr>
+          <w:b/>
+          <w:sz w:val="22"/>
+          <w:szCs w:val="22"/>
+        </w:rPr>
+        <w:tab/>
+        <w:t xml:space="preserve">    </w:t>
+      </w:r>
+      <w:r>
+        <w:rPr>
+          <w:b/>
+          <w:sz w:val="22"/>
+          <w:szCs w:val="22"/>
+        </w:rPr>
+        <w:t xml:space="preserve">       </w:t>
+      </w:r>
+      <w:r>
+        <w:rPr>
+          <w:b/>
+          <w:sz w:val="22"/>
+          <w:szCs w:val="22"/>
+        </w:rPr>
+        <w:tab/>
+        <w:t xml:space="preserve">          </w:t>
+      </w:r>
+      <w:r>
+        <w:rPr>
+          <w:sz w:val="22"/>
+          <w:szCs w:val="22"/>
+        </w:rPr>
+        <w:t>May 2014 – July 2014</w:t>
+      </w:r>
+      <w:r>
+        <w:rPr>
+          <w:sz w:val="22"/>
+          <w:szCs w:val="22"/>
+        </w:rPr>
+        <w:t xml:space="preserve"> (3 months)</w:t>
+      </w:r>
+    </w:p>
+    <w:p>
+      <w:pPr>
+        <w:spacing w:line="360" w:lineRule="auto"/>
+        <w:rPr>
+          <w:sz w:val="22"/>
+          <w:szCs w:val="22"/>
+        </w:rPr>
+      </w:pPr>
+      <w:r>
+        <w:rPr>
+          <w:b/>
+          <w:i/>
+          <w:sz w:val="21"/>
+          <w:szCs w:val="21"/>
+        </w:rPr>
+        <w:t>Tools</w:t>
+      </w:r>
+      <w:r>
+        <w:rPr>
+          <w:b/>
+          <w:i/>
+          <w:sz w:val="21"/>
+          <w:szCs w:val="21"/>
+        </w:rPr>
+        <w:t xml:space="preserve">: </w:t>
+      </w:r>
+      <w:r>
+        <w:rPr>
+          <w:i/>
+          <w:sz w:val="21"/>
+          <w:szCs w:val="21"/>
+        </w:rPr>
+        <w:t xml:space="preserve">Perl, MySQL, Shell, </w:t>
+      </w:r>
+      <w:r>
+        <w:rPr>
+          <w:i/>
+          <w:sz w:val="21"/>
+          <w:szCs w:val="21"/>
+        </w:rPr>
+        <w:t>Linux</w:t>
+      </w:r>
+      <w:r>
+        <w:rPr>
+          <w:sz w:val="22"/>
+          <w:szCs w:val="22"/>
+        </w:rPr>
+        <w:tab/>
+      </w:r>
+      <w:r>
+        <w:rPr>
+          <w:sz w:val="22"/>
+          <w:szCs w:val="22"/>
+        </w:rPr>
+        <w:tab/>
+      </w:r>
+      <w:r>
+        <w:rPr>
+          <w:sz w:val="22"/>
+          <w:szCs w:val="22"/>
+        </w:rPr>
+        <w:tab/>
+      </w:r>
+      <w:r>
+        <w:rPr>
+          <w:sz w:val="22"/>
+          <w:szCs w:val="22"/>
+        </w:rPr>
+        <w:tab/>
+      </w:r>
+      <w:r>
+        <w:rPr>
+          <w:sz w:val="22"/>
+          <w:szCs w:val="22"/>
+        </w:rPr>
+        <w:tab/>
+      </w:r>
+      <w:r>
+        <w:rPr>
+          <w:sz w:val="22"/>
+          <w:szCs w:val="22"/>
+        </w:rPr>
+        <w:tab/>
+      </w:r>
+      <w:r>
+        <w:rPr>
+          <w:sz w:val="22"/>
+          <w:szCs w:val="22"/>
+        </w:rPr>
+        <w:tab/>
+      </w:r>
+      <w:r>
+        <w:rPr>
+          <w:sz w:val="22"/>
+          <w:szCs w:val="22"/>
+        </w:rPr>
+        <w:tab/>
+        <w:t xml:space="preserve">            </w:t>
+      </w:r>
+      <w:r>
+        <w:rPr>
+          <w:sz w:val="22"/>
+          <w:szCs w:val="22"/>
+        </w:rPr>
+        <w:t xml:space="preserve">             </w:t>
+      </w:r>
+      <w:r>
+        <w:rPr>
+          <w:sz w:val="22"/>
+          <w:szCs w:val="22"/>
+        </w:rPr>
+        <w:t>Bangalore, India</w:t>
       </w:r>
     </w:p>
     <w:p>
@@ -935,7 +1182,7 @@
         <w:pStyle w:val="ListParagraph"/>
         <w:numPr>
           <w:ilvl w:val="0"/>
-          <w:numId w:val="6"/>
+          <w:numId w:val="14"/>
         </w:numPr>
         <w:rPr>
           <w:sz w:val="22"/>
@@ -947,278 +1194,14 @@
           <w:sz w:val="22"/>
           <w:szCs w:val="22"/>
         </w:rPr>
-        <w:t xml:space="preserve">Reduced memory leaks drastically and improved app </w:t>
-      </w:r>
-      <w:r>
-        <w:rPr>
-          <w:sz w:val="22"/>
-          <w:szCs w:val="22"/>
-        </w:rPr>
-        <w:t>stability</w:t>
-      </w:r>
-      <w:r>
-        <w:rPr>
-          <w:sz w:val="22"/>
-          <w:szCs w:val="22"/>
-        </w:rPr>
-        <w:t xml:space="preserve"> </w:t>
-      </w:r>
-      <w:r>
-        <w:rPr>
-          <w:sz w:val="22"/>
-          <w:szCs w:val="22"/>
-        </w:rPr>
-        <w:t>using</w:t>
-      </w:r>
-      <w:r>
-        <w:rPr>
-          <w:sz w:val="22"/>
-          <w:szCs w:val="22"/>
-        </w:rPr>
-        <w:t xml:space="preserve"> </w:t>
-      </w:r>
-      <w:r>
-        <w:rPr>
-          <w:sz w:val="22"/>
-          <w:szCs w:val="22"/>
-        </w:rPr>
-        <w:t>Leak Canary and Eclipse MAT</w:t>
-      </w:r>
-    </w:p>
-    <w:p>
-      <w:pPr>
-        <w:spacing w:before="240"/>
-        <w:rPr>
-          <w:b/>
-          <w:sz w:val="22"/>
-          <w:szCs w:val="22"/>
-        </w:rPr>
-      </w:pPr>
-      <w:r>
-        <w:rPr>
-          <w:b/>
-          <w:sz w:val="22"/>
-          <w:szCs w:val="22"/>
-        </w:rPr>
-        <w:t>Engineering</w:t>
-      </w:r>
-      <w:r>
-        <w:rPr>
-          <w:b/>
-          <w:sz w:val="22"/>
-          <w:szCs w:val="22"/>
-        </w:rPr>
-        <w:t xml:space="preserve"> </w:t>
-      </w:r>
-      <w:r>
-        <w:rPr>
-          <w:b/>
-          <w:sz w:val="22"/>
-          <w:szCs w:val="22"/>
-        </w:rPr>
-        <w:t>Intern</w:t>
-      </w:r>
-      <w:r>
-        <w:rPr>
-          <w:b/>
-          <w:sz w:val="22"/>
-          <w:szCs w:val="22"/>
-        </w:rPr>
-        <w:t>, ARM</w:t>
-      </w:r>
-      <w:r>
-        <w:rPr>
-          <w:b/>
-          <w:sz w:val="22"/>
-          <w:szCs w:val="22"/>
-        </w:rPr>
-        <w:tab/>
-      </w:r>
-      <w:r>
-        <w:rPr>
-          <w:b/>
-          <w:sz w:val="22"/>
-          <w:szCs w:val="22"/>
-        </w:rPr>
-        <w:tab/>
-      </w:r>
-      <w:r>
-        <w:rPr>
-          <w:b/>
-          <w:sz w:val="22"/>
-          <w:szCs w:val="22"/>
-        </w:rPr>
-        <w:tab/>
-      </w:r>
-      <w:r>
-        <w:rPr>
-          <w:b/>
-          <w:sz w:val="22"/>
-          <w:szCs w:val="22"/>
-        </w:rPr>
-        <w:tab/>
-      </w:r>
-      <w:r>
-        <w:rPr>
-          <w:b/>
-          <w:sz w:val="22"/>
-          <w:szCs w:val="22"/>
-        </w:rPr>
-        <w:tab/>
-      </w:r>
-      <w:r>
-        <w:rPr>
-          <w:b/>
-          <w:sz w:val="22"/>
-          <w:szCs w:val="22"/>
-        </w:rPr>
-        <w:tab/>
-        <w:t xml:space="preserve">    </w:t>
-      </w:r>
-      <w:r>
-        <w:rPr>
-          <w:b/>
-          <w:sz w:val="22"/>
-          <w:szCs w:val="22"/>
-        </w:rPr>
-        <w:t xml:space="preserve">       </w:t>
-      </w:r>
-      <w:r>
-        <w:rPr>
-          <w:b/>
-          <w:sz w:val="22"/>
-          <w:szCs w:val="22"/>
-        </w:rPr>
-        <w:tab/>
-        <w:t xml:space="preserve">          </w:t>
-      </w:r>
-      <w:r>
-        <w:rPr>
-          <w:sz w:val="22"/>
-          <w:szCs w:val="22"/>
-        </w:rPr>
-        <w:t>May 2014 – July 2014</w:t>
-      </w:r>
-      <w:r>
-        <w:rPr>
-          <w:sz w:val="22"/>
-          <w:szCs w:val="22"/>
-        </w:rPr>
-        <w:t xml:space="preserve"> (3 months)</w:t>
-      </w:r>
-    </w:p>
-    <w:p>
-      <w:pPr>
-        <w:spacing w:line="360" w:lineRule="auto"/>
-        <w:rPr>
-          <w:sz w:val="22"/>
-          <w:szCs w:val="22"/>
-        </w:rPr>
-      </w:pPr>
-      <w:r>
-        <w:rPr>
-          <w:b/>
-          <w:i/>
-          <w:sz w:val="21"/>
-          <w:szCs w:val="21"/>
-        </w:rPr>
-        <w:t>Tools</w:t>
-      </w:r>
-      <w:r>
-        <w:rPr>
-          <w:b/>
-          <w:i/>
-          <w:sz w:val="21"/>
-          <w:szCs w:val="21"/>
-        </w:rPr>
-        <w:t xml:space="preserve">: </w:t>
-      </w:r>
-      <w:r>
-        <w:rPr>
-          <w:i/>
-          <w:sz w:val="21"/>
-          <w:szCs w:val="21"/>
-        </w:rPr>
-        <w:t xml:space="preserve">Perl, MySQL, Shell, </w:t>
-      </w:r>
-      <w:r>
-        <w:rPr>
-          <w:i/>
-          <w:sz w:val="21"/>
-          <w:szCs w:val="21"/>
-        </w:rPr>
-        <w:t>Linux</w:t>
-      </w:r>
-      <w:r>
-        <w:rPr>
-          <w:sz w:val="22"/>
-          <w:szCs w:val="22"/>
-        </w:rPr>
-        <w:tab/>
-      </w:r>
-      <w:r>
-        <w:rPr>
-          <w:sz w:val="22"/>
-          <w:szCs w:val="22"/>
-        </w:rPr>
-        <w:tab/>
-      </w:r>
-      <w:r>
-        <w:rPr>
-          <w:sz w:val="22"/>
-          <w:szCs w:val="22"/>
-        </w:rPr>
-        <w:tab/>
-      </w:r>
-      <w:r>
-        <w:rPr>
-          <w:sz w:val="22"/>
-          <w:szCs w:val="22"/>
-        </w:rPr>
-        <w:tab/>
-      </w:r>
-      <w:r>
-        <w:rPr>
-          <w:sz w:val="22"/>
-          <w:szCs w:val="22"/>
-        </w:rPr>
-        <w:tab/>
-      </w:r>
-      <w:r>
-        <w:rPr>
-          <w:sz w:val="22"/>
-          <w:szCs w:val="22"/>
-        </w:rPr>
-        <w:tab/>
-      </w:r>
-      <w:r>
-        <w:rPr>
-          <w:sz w:val="22"/>
-          <w:szCs w:val="22"/>
-        </w:rPr>
-        <w:tab/>
-      </w:r>
-      <w:r>
-        <w:rPr>
-          <w:sz w:val="22"/>
-          <w:szCs w:val="22"/>
-        </w:rPr>
-        <w:tab/>
-        <w:t xml:space="preserve">            </w:t>
-      </w:r>
-      <w:r>
-        <w:rPr>
-          <w:sz w:val="22"/>
-          <w:szCs w:val="22"/>
-        </w:rPr>
-        <w:t xml:space="preserve">             </w:t>
-      </w:r>
-      <w:r>
-        <w:rPr>
-          <w:sz w:val="22"/>
-          <w:szCs w:val="22"/>
-        </w:rPr>
-        <w:t>Bangalore, India</w:t>
+        <w:t xml:space="preserve">Developed </w:t>
+      </w:r>
+      <w:r>
+        <w:rPr>
+          <w:sz w:val="22"/>
+          <w:szCs w:val="22"/>
+        </w:rPr>
+        <w:t>a Review Management application using Perl &amp; MySQL</w:t>
       </w:r>
     </w:p>
     <w:p>
@@ -1226,7 +1209,7 @@
         <w:pStyle w:val="ListParagraph"/>
         <w:numPr>
           <w:ilvl w:val="0"/>
-          <w:numId w:val="7"/>
+          <w:numId w:val="14"/>
         </w:numPr>
         <w:rPr>
           <w:sz w:val="22"/>
@@ -1238,14 +1221,7 @@
           <w:sz w:val="22"/>
           <w:szCs w:val="22"/>
         </w:rPr>
-        <w:t xml:space="preserve">Developed </w:t>
-      </w:r>
-      <w:r>
-        <w:rPr>
-          <w:sz w:val="22"/>
-          <w:szCs w:val="22"/>
-        </w:rPr>
-        <w:t>a Review Management application using Perl &amp; MySQL</w:t>
+        <w:t>Facilitated the automation and integration of application with the central ARM network</w:t>
       </w:r>
     </w:p>
     <w:p>
@@ -1253,27 +1229,7 @@
         <w:pStyle w:val="ListParagraph"/>
         <w:numPr>
           <w:ilvl w:val="0"/>
-          <w:numId w:val="7"/>
-        </w:numPr>
-        <w:rPr>
-          <w:sz w:val="22"/>
-          <w:szCs w:val="22"/>
-        </w:rPr>
-      </w:pPr>
-      <w:r>
-        <w:rPr>
-          <w:sz w:val="22"/>
-          <w:szCs w:val="22"/>
-        </w:rPr>
-        <w:t>Facilitated the automation and integration of application with the central ARM network</w:t>
-      </w:r>
-    </w:p>
-    <w:p>
-      <w:pPr>
-        <w:pStyle w:val="ListParagraph"/>
-        <w:numPr>
-          <w:ilvl w:val="0"/>
-          <w:numId w:val="7"/>
+          <w:numId w:val="14"/>
         </w:numPr>
         <w:rPr>
           <w:sz w:val="22"/>
@@ -1314,7 +1270,7 @@
         <w:pStyle w:val="ListParagraph"/>
         <w:numPr>
           <w:ilvl w:val="0"/>
-          <w:numId w:val="8"/>
+          <w:numId w:val="15"/>
         </w:numPr>
         <w:spacing w:before="240"/>
         <w:rPr>
@@ -1324,19 +1280,82 @@
       </w:pPr>
       <w:r>
         <w:rPr>
-          <w:sz w:val="22"/>
-          <w:szCs w:val="22"/>
-        </w:rPr>
-        <w:t>Email Spam classifier and Hand Written Digit Recognition using Matlab (Supervised Learning, ML)</w:t>
+          <w:b/>
+          <w:sz w:val="22"/>
+          <w:szCs w:val="22"/>
+        </w:rPr>
+        <w:t xml:space="preserve">Team </w:t>
+      </w:r>
+      <w:r>
+        <w:rPr>
+          <w:b/>
+          <w:sz w:val="22"/>
+          <w:szCs w:val="22"/>
+        </w:rPr>
+        <w:t>Silver Medal</w:t>
+      </w:r>
+      <w:r>
+        <w:rPr>
+          <w:sz w:val="22"/>
+          <w:szCs w:val="22"/>
+        </w:rPr>
+        <w:t xml:space="preserve"> </w:t>
+      </w:r>
+      <w:r>
+        <w:rPr>
+          <w:sz w:val="22"/>
+          <w:szCs w:val="22"/>
+        </w:rPr>
+        <w:t xml:space="preserve">– </w:t>
+      </w:r>
+      <w:r>
+        <w:rPr>
+          <w:sz w:val="22"/>
+          <w:szCs w:val="22"/>
+        </w:rPr>
+        <w:t xml:space="preserve">General Dynamics </w:t>
+      </w:r>
+      <w:r>
+        <w:rPr>
+          <w:sz w:val="22"/>
+          <w:szCs w:val="22"/>
+        </w:rPr>
+        <w:t xml:space="preserve">Data </w:t>
+      </w:r>
+      <w:r>
+        <w:rPr>
+          <w:sz w:val="22"/>
+          <w:szCs w:val="22"/>
+        </w:rPr>
+        <w:t>Analytics competition</w:t>
+      </w:r>
+      <w:r>
+        <w:rPr>
+          <w:sz w:val="22"/>
+          <w:szCs w:val="22"/>
+        </w:rPr>
+        <w:t xml:space="preserve"> - </w:t>
+      </w:r>
+      <w:r>
+        <w:rPr>
+          <w:b/>
+          <w:sz w:val="22"/>
+          <w:szCs w:val="22"/>
+        </w:rPr>
+        <w:t>Open s</w:t>
+      </w:r>
+      <w:r>
+        <w:rPr>
+          <w:b/>
+          <w:sz w:val="22"/>
+          <w:szCs w:val="22"/>
+        </w:rPr>
+        <w:t>ource</w:t>
       </w:r>
     </w:p>
     <w:p>
       <w:pPr>
         <w:pStyle w:val="ListParagraph"/>
-        <w:numPr>
-          <w:ilvl w:val="0"/>
-          <w:numId w:val="8"/>
-        </w:numPr>
         <w:spacing w:before="240"/>
         <w:rPr>
           <w:sz w:val="22"/>
@@ -1348,22 +1367,36 @@
           <w:sz w:val="22"/>
           <w:szCs w:val="22"/>
         </w:rPr>
-        <w:t xml:space="preserve">Movie Maniac Android App - </w:t>
-      </w:r>
-      <w:r>
-        <w:rPr>
-          <w:b/>
-          <w:sz w:val="22"/>
-          <w:szCs w:val="22"/>
-        </w:rPr>
-        <w:t>Open Source</w:t>
-      </w:r>
-      <w:r>
-        <w:rPr>
-          <w:sz w:val="22"/>
-          <w:szCs w:val="22"/>
-        </w:rPr>
-        <w:t xml:space="preserve"> (</w:t>
+        <w:t xml:space="preserve">URL Sentiment analysis and Content Classification using </w:t>
+      </w:r>
+      <w:r>
+        <w:rPr>
+          <w:sz w:val="22"/>
+          <w:szCs w:val="22"/>
+        </w:rPr>
+        <w:t>Google Natural language API</w:t>
+      </w:r>
+      <w:r>
+        <w:rPr>
+          <w:sz w:val="22"/>
+          <w:szCs w:val="22"/>
+        </w:rPr>
+        <w:tab/>
+      </w:r>
+      <w:r>
+        <w:rPr>
+          <w:sz w:val="22"/>
+          <w:szCs w:val="22"/>
+        </w:rPr>
+        <w:tab/>
+        <w:t xml:space="preserve">            </w:t>
+      </w:r>
+      <w:r>
+        <w:rPr>
+          <w:sz w:val="22"/>
+          <w:szCs w:val="22"/>
+        </w:rPr>
+        <w:t>(</w:t>
       </w:r>
       <w:hyperlink r:id="rId11" w:history="1">
         <w:r>
@@ -1381,7 +1414,95 @@
           <w:sz w:val="22"/>
           <w:szCs w:val="22"/>
         </w:rPr>
-        <w:t xml:space="preserve">) </w:t>
+        <w:t>)</w:t>
+      </w:r>
+    </w:p>
+    <w:p>
+      <w:pPr>
+        <w:pStyle w:val="ListParagraph"/>
+        <w:numPr>
+          <w:ilvl w:val="0"/>
+          <w:numId w:val="15"/>
+        </w:numPr>
+        <w:spacing w:before="240"/>
+        <w:rPr>
+          <w:sz w:val="22"/>
+          <w:szCs w:val="22"/>
+        </w:rPr>
+      </w:pPr>
+      <w:r>
+        <w:rPr>
+          <w:sz w:val="22"/>
+          <w:szCs w:val="22"/>
+        </w:rPr>
+        <w:t xml:space="preserve">Movie Maniac </w:t>
+      </w:r>
+      <w:r>
+        <w:rPr>
+          <w:sz w:val="22"/>
+          <w:szCs w:val="22"/>
+        </w:rPr>
+        <w:t xml:space="preserve">Infotainment </w:t>
+      </w:r>
+      <w:r>
+        <w:rPr>
+          <w:sz w:val="22"/>
+          <w:szCs w:val="22"/>
+        </w:rPr>
+        <w:t xml:space="preserve">Android App - </w:t>
+      </w:r>
+      <w:r>
+        <w:rPr>
+          <w:b/>
+          <w:sz w:val="22"/>
+          <w:szCs w:val="22"/>
+        </w:rPr>
+        <w:t>O</w:t>
+      </w:r>
+      <w:r>
+        <w:rPr>
+          <w:b/>
+          <w:sz w:val="22"/>
+          <w:szCs w:val="22"/>
+        </w:rPr>
+        <w:t>pen s</w:t>
+      </w:r>
+      <w:r>
+        <w:rPr>
+          <w:b/>
+          <w:sz w:val="22"/>
+          <w:szCs w:val="22"/>
+        </w:rPr>
+        <w:t>ource</w:t>
+      </w:r>
+      <w:r>
+        <w:rPr>
+          <w:sz w:val="22"/>
+          <w:szCs w:val="22"/>
+        </w:rPr>
+        <w:tab/>
+      </w:r>
+      <w:r>
+        <w:rPr>
+          <w:sz w:val="22"/>
+          <w:szCs w:val="22"/>
+        </w:rPr>
+        <w:tab/>
+      </w:r>
+      <w:r>
+        <w:rPr>
+          <w:sz w:val="22"/>
+          <w:szCs w:val="22"/>
+        </w:rPr>
+        <w:tab/>
+      </w:r>
+      <w:r>
+        <w:rPr>
+          <w:sz w:val="22"/>
+          <w:szCs w:val="22"/>
+        </w:rPr>
+        <w:tab/>
+        <w:t xml:space="preserve">     </w:t>
       </w:r>
       <w:r>
         <w:rPr>
@@ -1398,7 +1519,7 @@
             <w:szCs w:val="22"/>
             <w:u w:val="none"/>
           </w:rPr>
-          <w:t>Google Play Store</w:t>
+          <w:t>Play Store</w:t>
         </w:r>
       </w:hyperlink>
       <w:r>
@@ -1407,34 +1528,6 @@
           <w:szCs w:val="22"/>
         </w:rPr>
         <w:t>)</w:t>
-      </w:r>
-    </w:p>
-    <w:p>
-      <w:pPr>
-        <w:pStyle w:val="ListParagraph"/>
-        <w:numPr>
-          <w:ilvl w:val="0"/>
-          <w:numId w:val="8"/>
-        </w:numPr>
-        <w:rPr>
-          <w:sz w:val="22"/>
-          <w:szCs w:val="22"/>
-        </w:rPr>
-      </w:pPr>
-      <w:r>
-        <w:rPr>
-          <w:sz w:val="22"/>
-          <w:szCs w:val="22"/>
-        </w:rPr>
-        <w:t xml:space="preserve">GPU Accelerated NLM and NLML denoising Algorithms - </w:t>
-      </w:r>
-      <w:r>
-        <w:rPr>
-          <w:b/>
-          <w:sz w:val="22"/>
-          <w:szCs w:val="22"/>
-        </w:rPr>
-        <w:t>Open Source</w:t>
       </w:r>
       <w:r>
         <w:rPr>
@@ -1468,13 +1561,20 @@
         </w:rPr>
         <w:t>)</w:t>
       </w:r>
+      <w:r>
+        <w:rPr>
+          <w:sz w:val="22"/>
+          <w:szCs w:val="22"/>
+        </w:rPr>
+        <w:t xml:space="preserve"> </w:t>
+      </w:r>
     </w:p>
     <w:p>
       <w:pPr>
         <w:pStyle w:val="ListParagraph"/>
         <w:numPr>
           <w:ilvl w:val="0"/>
-          <w:numId w:val="8"/>
+          <w:numId w:val="15"/>
         </w:numPr>
         <w:rPr>
           <w:sz w:val="22"/>
@@ -1486,21 +1586,85 @@
           <w:sz w:val="22"/>
           <w:szCs w:val="22"/>
         </w:rPr>
-        <w:t>Asteroids</w:t>
-      </w:r>
-      <w:r>
-        <w:rPr>
-          <w:sz w:val="22"/>
-          <w:szCs w:val="22"/>
-        </w:rPr>
-        <w:t xml:space="preserve"> Interactive Single Player Game</w:t>
-      </w:r>
-      <w:r>
-        <w:rPr>
-          <w:sz w:val="22"/>
-          <w:szCs w:val="22"/>
-        </w:rPr>
-        <w:t xml:space="preserve"> using Python</w:t>
+        <w:t xml:space="preserve">GPU Accelerated NLM and NLML denoising Algorithms - </w:t>
+      </w:r>
+      <w:r>
+        <w:rPr>
+          <w:b/>
+          <w:sz w:val="22"/>
+          <w:szCs w:val="22"/>
+        </w:rPr>
+        <w:t>O</w:t>
+      </w:r>
+      <w:r>
+        <w:rPr>
+          <w:b/>
+          <w:sz w:val="22"/>
+          <w:szCs w:val="22"/>
+        </w:rPr>
+        <w:t>pen s</w:t>
+      </w:r>
+      <w:r>
+        <w:rPr>
+          <w:b/>
+          <w:sz w:val="22"/>
+          <w:szCs w:val="22"/>
+        </w:rPr>
+        <w:t>ource</w:t>
+      </w:r>
+      <w:r>
+        <w:rPr>
+          <w:sz w:val="22"/>
+          <w:szCs w:val="22"/>
+        </w:rPr>
+        <w:t xml:space="preserve"> </w:t>
+      </w:r>
+      <w:r>
+        <w:rPr>
+          <w:sz w:val="22"/>
+          <w:szCs w:val="22"/>
+        </w:rPr>
+        <w:tab/>
+      </w:r>
+      <w:r>
+        <w:rPr>
+          <w:sz w:val="22"/>
+          <w:szCs w:val="22"/>
+        </w:rPr>
+        <w:tab/>
+      </w:r>
+      <w:r>
+        <w:rPr>
+          <w:sz w:val="22"/>
+          <w:szCs w:val="22"/>
+        </w:rPr>
+        <w:tab/>
+        <w:t xml:space="preserve">            </w:t>
+      </w:r>
+      <w:r>
+        <w:rPr>
+          <w:sz w:val="22"/>
+          <w:szCs w:val="22"/>
+        </w:rPr>
+        <w:t>(</w:t>
+      </w:r>
+      <w:hyperlink r:id="rId14" w:history="1">
+        <w:r>
+          <w:rPr>
+            <w:rStyle w:val="Hyperlink"/>
+            <w:sz w:val="22"/>
+            <w:szCs w:val="22"/>
+            <w:u w:val="none"/>
+          </w:rPr>
+          <w:t>Github</w:t>
+        </w:r>
+      </w:hyperlink>
+      <w:r>
+        <w:rPr>
+          <w:sz w:val="22"/>
+          <w:szCs w:val="22"/>
+        </w:rPr>
+        <w:t>)</w:t>
       </w:r>
     </w:p>
     <w:p>
@@ -1508,7 +1672,7 @@
         <w:pStyle w:val="ListParagraph"/>
         <w:numPr>
           <w:ilvl w:val="0"/>
-          <w:numId w:val="8"/>
+          <w:numId w:val="15"/>
         </w:numPr>
         <w:rPr>
           <w:sz w:val="22"/>
@@ -1520,6 +1684,40 @@
           <w:sz w:val="22"/>
           <w:szCs w:val="22"/>
         </w:rPr>
+        <w:t>Asteroids</w:t>
+      </w:r>
+      <w:r>
+        <w:rPr>
+          <w:sz w:val="22"/>
+          <w:szCs w:val="22"/>
+        </w:rPr>
+        <w:t xml:space="preserve"> Interactive Single Player Game</w:t>
+      </w:r>
+      <w:r>
+        <w:rPr>
+          <w:sz w:val="22"/>
+          <w:szCs w:val="22"/>
+        </w:rPr>
+        <w:t xml:space="preserve"> using Python</w:t>
+      </w:r>
+    </w:p>
+    <w:p>
+      <w:pPr>
+        <w:pStyle w:val="ListParagraph"/>
+        <w:numPr>
+          <w:ilvl w:val="0"/>
+          <w:numId w:val="15"/>
+        </w:numPr>
+        <w:rPr>
+          <w:sz w:val="22"/>
+          <w:szCs w:val="22"/>
+        </w:rPr>
+      </w:pPr>
+      <w:r>
+        <w:rPr>
+          <w:sz w:val="22"/>
+          <w:szCs w:val="22"/>
+        </w:rPr>
         <w:t xml:space="preserve">Ruzzle Game Solver using TRIE </w:t>
       </w:r>
       <w:r>
@@ -1535,6 +1733,13 @@
           <w:szCs w:val="22"/>
         </w:rPr>
         <w:t>structure</w:t>
+      </w:r>
+      <w:r>
+        <w:rPr>
+          <w:sz w:val="22"/>
+          <w:szCs w:val="22"/>
+        </w:rPr>
+        <w:t>`</w:t>
       </w:r>
     </w:p>
     <w:p>
@@ -1557,6 +1762,8 @@
         </w:rPr>
         <w:t>TECHNICAL SKILLS</w:t>
       </w:r>
+      <w:bookmarkStart w:id="1" w:name="_GoBack"/>
+      <w:bookmarkEnd w:id="1"/>
     </w:p>
     <w:p>
       <w:pPr>
@@ -1576,7 +1783,28 @@
           <w:sz w:val="22"/>
           <w:szCs w:val="22"/>
         </w:rPr>
-        <w:t>Java, Python (NumPy, Pandas), Matlab, Nvidia CUDA</w:t>
+        <w:t>Java, Python (Nump</w:t>
+      </w:r>
+      <w:r>
+        <w:rPr>
+          <w:sz w:val="22"/>
+          <w:szCs w:val="22"/>
+        </w:rPr>
+        <w:t xml:space="preserve">y, Pandas), </w:t>
+      </w:r>
+      <w:r>
+        <w:rPr>
+          <w:sz w:val="22"/>
+          <w:szCs w:val="22"/>
+        </w:rPr>
+        <w:t xml:space="preserve">C++, </w:t>
+      </w:r>
+      <w:r>
+        <w:rPr>
+          <w:sz w:val="22"/>
+          <w:szCs w:val="22"/>
+        </w:rPr>
+        <w:t>Matlab, Nvidia CUDA</w:t>
       </w:r>
     </w:p>
     <w:p>
@@ -1598,6 +1826,13 @@
         </w:rPr>
         <w:t>Android, Spring, Hibernate, Redis, Aerospike</w:t>
       </w:r>
+      <w:r>
+        <w:rPr>
+          <w:sz w:val="22"/>
+          <w:szCs w:val="22"/>
+        </w:rPr>
+        <w:t>, MySQL</w:t>
+      </w:r>
     </w:p>
     <w:p>
       <w:pPr>
@@ -1618,6 +1853,13 @@
         </w:rPr>
         <w:t>Git, IntelliJ, Android Studio, Eclipse</w:t>
       </w:r>
+      <w:r>
+        <w:rPr>
+          <w:sz w:val="22"/>
+          <w:szCs w:val="22"/>
+        </w:rPr>
+        <w:t>, Rest APIs</w:t>
+      </w:r>
     </w:p>
     <w:p>
       <w:pPr>
@@ -1647,7 +1889,7 @@
           <w:ilvl w:val="0"/>
           <w:numId w:val="9"/>
         </w:numPr>
-        <w:spacing w:before="240"/>
+        <w:spacing w:before="240" w:line="240" w:lineRule="auto"/>
         <w:contextualSpacing w:val="0"/>
         <w:jc w:val="both"/>
         <w:rPr>
@@ -1704,7 +1946,7 @@
         </w:rPr>
         <w:t xml:space="preserve">l of Real-Time Image Processing. </w:t>
       </w:r>
-      <w:hyperlink r:id="rId14" w:history="1">
+      <w:hyperlink r:id="rId15" w:history="1">
         <w:r>
           <w:rPr>
             <w:rStyle w:val="Hyperlink"/>
@@ -1723,7 +1965,7 @@
           <w:ilvl w:val="0"/>
           <w:numId w:val="9"/>
         </w:numPr>
-        <w:spacing w:before="60"/>
+        <w:spacing w:before="60" w:line="240" w:lineRule="auto"/>
         <w:contextualSpacing w:val="0"/>
         <w:jc w:val="both"/>
         <w:rPr>
@@ -1745,7 +1987,7 @@
         </w:rPr>
         <w:t xml:space="preserve">. (First Author). Publisher: Computation and Communication Technologies, De Gruyter. </w:t>
       </w:r>
-      <w:hyperlink r:id="rId15" w:history="1">
+      <w:hyperlink r:id="rId16" w:history="1">
         <w:r>
           <w:rPr>
             <w:rStyle w:val="Hyperlink"/>
@@ -2020,6 +2262,119 @@
 <file path=word/numbering.xml><?xml version="1.0" encoding="utf-8"?>
 <w:numbering xmlns:wpc="http://schemas.microsoft.com/office/word/2010/wordprocessingCanvas" xmlns:mc="http://schemas.openxmlformats.org/markup-compatibility/2006" xmlns:o="urn:schemas-microsoft-com:office:office" xmlns:r="http://schemas.openxmlformats.org/officeDocument/2006/relationships" xmlns:m="http://schemas.openxmlformats.org/officeDocument/2006/math" xmlns:v="urn:schemas-microsoft-com:vml" xmlns:wp14="http://schemas.microsoft.com/office/word/2010/wordprocessingDrawing" xmlns:wp="http://schemas.openxmlformats.org/drawingml/2006/wordprocessingDrawing" xmlns:w10="urn:schemas-microsoft-com:office:word" xmlns:w="http://schemas.openxmlformats.org/wordprocessingml/2006/main" xmlns:w14="http://schemas.microsoft.com/office/word/2010/wordml" xmlns:w15="http://schemas.microsoft.com/office/word/2012/wordml" xmlns:wpg="http://schemas.microsoft.com/office/word/2010/wordprocessingGroup" xmlns:wpi="http://schemas.microsoft.com/office/word/2010/wordprocessingInk" xmlns:wne="http://schemas.microsoft.com/office/word/2006/wordml" xmlns:wps="http://schemas.microsoft.com/office/word/2010/wordprocessingShape" mc:Ignorable="w14 w15 wp14">
   <w:abstractNum w:abstractNumId="0">
+    <w:nsid w:val="03C42471"/>
+    <w:multiLevelType w:val="hybridMultilevel"/>
+    <w:tmpl w:val="8CF29F78"/>
+    <w:lvl w:ilvl="0" w:tplc="E0DCDB06">
+      <w:start w:val="1"/>
+      <w:numFmt w:val="bullet"/>
+      <w:lvlText w:val="-"/>
+      <w:lvlJc w:val="left"/>
+      <w:pPr>
+        <w:ind w:left="720" w:hanging="360"/>
+      </w:pPr>
+      <w:rPr>
+        <w:rFonts w:ascii="Verdana" w:hAnsi="Verdana" w:hint="default"/>
+      </w:rPr>
+    </w:lvl>
+    <w:lvl w:ilvl="1" w:tplc="04090003">
+      <w:start w:val="1"/>
+      <w:numFmt w:val="bullet"/>
+      <w:lvlText w:val="o"/>
+      <w:lvlJc w:val="left"/>
+      <w:pPr>
+        <w:ind w:left="1440" w:hanging="360"/>
+      </w:pPr>
+      <w:rPr>
+        <w:rFonts w:ascii="Courier New" w:hAnsi="Courier New" w:cs="Courier New" w:hint="default"/>
+      </w:rPr>
+    </w:lvl>
+    <w:lvl w:ilvl="2" w:tplc="04090005" w:tentative="1">
+      <w:start w:val="1"/>
+      <w:numFmt w:val="bullet"/>
+      <w:lvlText w:val=""/>
+      <w:lvlJc w:val="left"/>
+      <w:pPr>
+        <w:ind w:left="2160" w:hanging="360"/>
+      </w:pPr>
+      <w:rPr>
+        <w:rFonts w:ascii="Wingdings" w:hAnsi="Wingdings" w:hint="default"/>
+      </w:rPr>
+    </w:lvl>
+    <w:lvl w:ilvl="3" w:tplc="04090001" w:tentative="1">
+      <w:start w:val="1"/>
+      <w:numFmt w:val="bullet"/>
+      <w:lvlText w:val=""/>
+      <w:lvlJc w:val="left"/>
+      <w:pPr>
+        <w:ind w:left="2880" w:hanging="360"/>
+      </w:pPr>
+      <w:rPr>
+        <w:rFonts w:ascii="Symbol" w:hAnsi="Symbol" w:hint="default"/>
+      </w:rPr>
+    </w:lvl>
+    <w:lvl w:ilvl="4" w:tplc="04090003" w:tentative="1">
+      <w:start w:val="1"/>
+      <w:numFmt w:val="bullet"/>
+      <w:lvlText w:val="o"/>
+      <w:lvlJc w:val="left"/>
+      <w:pPr>
+        <w:ind w:left="3600" w:hanging="360"/>
+      </w:pPr>
+      <w:rPr>
+        <w:rFonts w:ascii="Courier New" w:hAnsi="Courier New" w:cs="Courier New" w:hint="default"/>
+      </w:rPr>
+    </w:lvl>
+    <w:lvl w:ilvl="5" w:tplc="04090005" w:tentative="1">
+      <w:start w:val="1"/>
+      <w:numFmt w:val="bullet"/>
+      <w:lvlText w:val=""/>
+      <w:lvlJc w:val="left"/>
+      <w:pPr>
+        <w:ind w:left="4320" w:hanging="360"/>
+      </w:pPr>
+      <w:rPr>
+        <w:rFonts w:ascii="Wingdings" w:hAnsi="Wingdings" w:hint="default"/>
+      </w:rPr>
+    </w:lvl>
+    <w:lvl w:ilvl="6" w:tplc="04090001" w:tentative="1">
+      <w:start w:val="1"/>
+      <w:numFmt w:val="bullet"/>
+      <w:lvlText w:val=""/>
+      <w:lvlJc w:val="left"/>
+      <w:pPr>
+        <w:ind w:left="5040" w:hanging="360"/>
+      </w:pPr>
+      <w:rPr>
+        <w:rFonts w:ascii="Symbol" w:hAnsi="Symbol" w:hint="default"/>
+      </w:rPr>
+    </w:lvl>
+    <w:lvl w:ilvl="7" w:tplc="04090003" w:tentative="1">
+      <w:start w:val="1"/>
+      <w:numFmt w:val="bullet"/>
+      <w:lvlText w:val="o"/>
+      <w:lvlJc w:val="left"/>
+      <w:pPr>
+        <w:ind w:left="5760" w:hanging="360"/>
+      </w:pPr>
+      <w:rPr>
+        <w:rFonts w:ascii="Courier New" w:hAnsi="Courier New" w:cs="Courier New" w:hint="default"/>
+      </w:rPr>
+    </w:lvl>
+    <w:lvl w:ilvl="8" w:tplc="04090005" w:tentative="1">
+      <w:start w:val="1"/>
+      <w:numFmt w:val="bullet"/>
+      <w:lvlText w:val=""/>
+      <w:lvlJc w:val="left"/>
+      <w:pPr>
+        <w:ind w:left="6480" w:hanging="360"/>
+      </w:pPr>
+      <w:rPr>
+        <w:rFonts w:ascii="Wingdings" w:hAnsi="Wingdings" w:hint="default"/>
+      </w:rPr>
+    </w:lvl>
+  </w:abstractNum>
+  <w:abstractNum w:abstractNumId="1">
     <w:nsid w:val="047D5CEF"/>
     <w:multiLevelType w:val="hybridMultilevel"/>
     <w:tmpl w:val="31968DB8"/>
@@ -2132,7 +2487,7 @@
       </w:rPr>
     </w:lvl>
   </w:abstractNum>
-  <w:abstractNum w:abstractNumId="1">
+  <w:abstractNum w:abstractNumId="2">
     <w:nsid w:val="05583D58"/>
     <w:multiLevelType w:val="hybridMultilevel"/>
     <w:tmpl w:val="320EA7BC"/>
@@ -2221,7 +2576,7 @@
       </w:pPr>
     </w:lvl>
   </w:abstractNum>
-  <w:abstractNum w:abstractNumId="2">
+  <w:abstractNum w:abstractNumId="3">
     <w:nsid w:val="08BB14BF"/>
     <w:multiLevelType w:val="hybridMultilevel"/>
     <w:tmpl w:val="4F2CD0D6"/>
@@ -2334,7 +2689,7 @@
       </w:rPr>
     </w:lvl>
   </w:abstractNum>
-  <w:abstractNum w:abstractNumId="3">
+  <w:abstractNum w:abstractNumId="4">
     <w:nsid w:val="16863DD5"/>
     <w:multiLevelType w:val="hybridMultilevel"/>
     <w:tmpl w:val="93BC3F96"/>
@@ -2423,7 +2778,7 @@
       </w:pPr>
     </w:lvl>
   </w:abstractNum>
-  <w:abstractNum w:abstractNumId="4">
+  <w:abstractNum w:abstractNumId="5">
     <w:nsid w:val="233E34A3"/>
     <w:multiLevelType w:val="hybridMultilevel"/>
     <w:tmpl w:val="38BE45D4"/>
@@ -2536,7 +2891,7 @@
       </w:rPr>
     </w:lvl>
   </w:abstractNum>
-  <w:abstractNum w:abstractNumId="5">
+  <w:abstractNum w:abstractNumId="6">
     <w:nsid w:val="23977F1E"/>
     <w:multiLevelType w:val="hybridMultilevel"/>
     <w:tmpl w:val="C6BCBD8E"/>
@@ -2649,7 +3004,7 @@
       </w:rPr>
     </w:lvl>
   </w:abstractNum>
-  <w:abstractNum w:abstractNumId="6">
+  <w:abstractNum w:abstractNumId="7">
     <w:nsid w:val="32204199"/>
     <w:multiLevelType w:val="hybridMultilevel"/>
     <w:tmpl w:val="77BE4032"/>
@@ -2735,7 +3090,96 @@
       </w:pPr>
     </w:lvl>
   </w:abstractNum>
-  <w:abstractNum w:abstractNumId="7">
+  <w:abstractNum w:abstractNumId="8">
+    <w:nsid w:val="3B6A12C3"/>
+    <w:multiLevelType w:val="hybridMultilevel"/>
+    <w:tmpl w:val="06DC6A94"/>
+    <w:lvl w:ilvl="0" w:tplc="E0DCDB06">
+      <w:start w:val="1"/>
+      <w:numFmt w:val="bullet"/>
+      <w:lvlText w:val="-"/>
+      <w:lvlJc w:val="left"/>
+      <w:pPr>
+        <w:ind w:left="720" w:hanging="360"/>
+      </w:pPr>
+      <w:rPr>
+        <w:rFonts w:ascii="Verdana" w:hAnsi="Verdana" w:hint="default"/>
+      </w:rPr>
+    </w:lvl>
+    <w:lvl w:ilvl="1" w:tplc="04090019" w:tentative="1">
+      <w:start w:val="1"/>
+      <w:numFmt w:val="lowerLetter"/>
+      <w:lvlText w:val="%2."/>
+      <w:lvlJc w:val="left"/>
+      <w:pPr>
+        <w:ind w:left="1440" w:hanging="360"/>
+      </w:pPr>
+    </w:lvl>
+    <w:lvl w:ilvl="2" w:tplc="0409001B" w:tentative="1">
+      <w:start w:val="1"/>
+      <w:numFmt w:val="lowerRoman"/>
+      <w:lvlText w:val="%3."/>
+      <w:lvlJc w:val="right"/>
+      <w:pPr>
+        <w:ind w:left="2160" w:hanging="180"/>
+      </w:pPr>
+    </w:lvl>
+    <w:lvl w:ilvl="3" w:tplc="0409000F" w:tentative="1">
+      <w:start w:val="1"/>
+      <w:numFmt w:val="decimal"/>
+      <w:lvlText w:val="%4."/>
+      <w:lvlJc w:val="left"/>
+      <w:pPr>
+        <w:ind w:left="2880" w:hanging="360"/>
+      </w:pPr>
+    </w:lvl>
+    <w:lvl w:ilvl="4" w:tplc="04090019" w:tentative="1">
+      <w:start w:val="1"/>
+      <w:numFmt w:val="lowerLetter"/>
+      <w:lvlText w:val="%5."/>
+      <w:lvlJc w:val="left"/>
+      <w:pPr>
+        <w:ind w:left="3600" w:hanging="360"/>
+      </w:pPr>
+    </w:lvl>
+    <w:lvl w:ilvl="5" w:tplc="0409001B" w:tentative="1">
+      <w:start w:val="1"/>
+      <w:numFmt w:val="lowerRoman"/>
+      <w:lvlText w:val="%6."/>
+      <w:lvlJc w:val="right"/>
+      <w:pPr>
+        <w:ind w:left="4320" w:hanging="180"/>
+      </w:pPr>
+    </w:lvl>
+    <w:lvl w:ilvl="6" w:tplc="0409000F" w:tentative="1">
+      <w:start w:val="1"/>
+      <w:numFmt w:val="decimal"/>
+      <w:lvlText w:val="%7."/>
+      <w:lvlJc w:val="left"/>
+      <w:pPr>
+        <w:ind w:left="5040" w:hanging="360"/>
+      </w:pPr>
+    </w:lvl>
+    <w:lvl w:ilvl="7" w:tplc="04090019" w:tentative="1">
+      <w:start w:val="1"/>
+      <w:numFmt w:val="lowerLetter"/>
+      <w:lvlText w:val="%8."/>
+      <w:lvlJc w:val="left"/>
+      <w:pPr>
+        <w:ind w:left="5760" w:hanging="360"/>
+      </w:pPr>
+    </w:lvl>
+    <w:lvl w:ilvl="8" w:tplc="0409001B" w:tentative="1">
+      <w:start w:val="1"/>
+      <w:numFmt w:val="lowerRoman"/>
+      <w:lvlText w:val="%9."/>
+      <w:lvlJc w:val="right"/>
+      <w:pPr>
+        <w:ind w:left="6480" w:hanging="180"/>
+      </w:pPr>
+    </w:lvl>
+  </w:abstractNum>
+  <w:abstractNum w:abstractNumId="9">
     <w:nsid w:val="40A77975"/>
     <w:multiLevelType w:val="hybridMultilevel"/>
     <w:tmpl w:val="B85E7674"/>
@@ -2848,7 +3292,7 @@
       </w:rPr>
     </w:lvl>
   </w:abstractNum>
-  <w:abstractNum w:abstractNumId="8">
+  <w:abstractNum w:abstractNumId="10">
     <w:nsid w:val="4E6239E3"/>
     <w:multiLevelType w:val="hybridMultilevel"/>
     <w:tmpl w:val="D0D8A41A"/>
@@ -2961,7 +3405,7 @@
       </w:rPr>
     </w:lvl>
   </w:abstractNum>
-  <w:abstractNum w:abstractNumId="9">
+  <w:abstractNum w:abstractNumId="11">
     <w:nsid w:val="5B6C13F3"/>
     <w:multiLevelType w:val="hybridMultilevel"/>
     <w:tmpl w:val="1638DA0E"/>
@@ -3047,7 +3491,7 @@
       </w:pPr>
     </w:lvl>
   </w:abstractNum>
-  <w:abstractNum w:abstractNumId="10">
+  <w:abstractNum w:abstractNumId="12">
     <w:nsid w:val="63127F33"/>
     <w:multiLevelType w:val="hybridMultilevel"/>
     <w:tmpl w:val="42648966"/>
@@ -3133,7 +3577,7 @@
       </w:pPr>
     </w:lvl>
   </w:abstractNum>
-  <w:abstractNum w:abstractNumId="11">
+  <w:abstractNum w:abstractNumId="13">
     <w:nsid w:val="6716063E"/>
     <w:multiLevelType w:val="hybridMultilevel"/>
     <w:tmpl w:val="54A6B650"/>
@@ -3219,41 +3663,139 @@
       </w:pPr>
     </w:lvl>
   </w:abstractNum>
+  <w:abstractNum w:abstractNumId="14">
+    <w:nsid w:val="6E254902"/>
+    <w:multiLevelType w:val="hybridMultilevel"/>
+    <w:tmpl w:val="46DA72B8"/>
+    <w:lvl w:ilvl="0" w:tplc="E0DCDB06">
+      <w:start w:val="1"/>
+      <w:numFmt w:val="bullet"/>
+      <w:lvlText w:val="-"/>
+      <w:lvlJc w:val="left"/>
+      <w:pPr>
+        <w:ind w:left="720" w:hanging="360"/>
+      </w:pPr>
+      <w:rPr>
+        <w:rFonts w:ascii="Verdana" w:hAnsi="Verdana" w:hint="default"/>
+      </w:rPr>
+    </w:lvl>
+    <w:lvl w:ilvl="1" w:tplc="04090019" w:tentative="1">
+      <w:start w:val="1"/>
+      <w:numFmt w:val="lowerLetter"/>
+      <w:lvlText w:val="%2."/>
+      <w:lvlJc w:val="left"/>
+      <w:pPr>
+        <w:ind w:left="1440" w:hanging="360"/>
+      </w:pPr>
+    </w:lvl>
+    <w:lvl w:ilvl="2" w:tplc="0409001B" w:tentative="1">
+      <w:start w:val="1"/>
+      <w:numFmt w:val="lowerRoman"/>
+      <w:lvlText w:val="%3."/>
+      <w:lvlJc w:val="right"/>
+      <w:pPr>
+        <w:ind w:left="2160" w:hanging="180"/>
+      </w:pPr>
+    </w:lvl>
+    <w:lvl w:ilvl="3" w:tplc="0409000F" w:tentative="1">
+      <w:start w:val="1"/>
+      <w:numFmt w:val="decimal"/>
+      <w:lvlText w:val="%4."/>
+      <w:lvlJc w:val="left"/>
+      <w:pPr>
+        <w:ind w:left="2880" w:hanging="360"/>
+      </w:pPr>
+    </w:lvl>
+    <w:lvl w:ilvl="4" w:tplc="04090019" w:tentative="1">
+      <w:start w:val="1"/>
+      <w:numFmt w:val="lowerLetter"/>
+      <w:lvlText w:val="%5."/>
+      <w:lvlJc w:val="left"/>
+      <w:pPr>
+        <w:ind w:left="3600" w:hanging="360"/>
+      </w:pPr>
+    </w:lvl>
+    <w:lvl w:ilvl="5" w:tplc="0409001B" w:tentative="1">
+      <w:start w:val="1"/>
+      <w:numFmt w:val="lowerRoman"/>
+      <w:lvlText w:val="%6."/>
+      <w:lvlJc w:val="right"/>
+      <w:pPr>
+        <w:ind w:left="4320" w:hanging="180"/>
+      </w:pPr>
+    </w:lvl>
+    <w:lvl w:ilvl="6" w:tplc="0409000F" w:tentative="1">
+      <w:start w:val="1"/>
+      <w:numFmt w:val="decimal"/>
+      <w:lvlText w:val="%7."/>
+      <w:lvlJc w:val="left"/>
+      <w:pPr>
+        <w:ind w:left="5040" w:hanging="360"/>
+      </w:pPr>
+    </w:lvl>
+    <w:lvl w:ilvl="7" w:tplc="04090019" w:tentative="1">
+      <w:start w:val="1"/>
+      <w:numFmt w:val="lowerLetter"/>
+      <w:lvlText w:val="%8."/>
+      <w:lvlJc w:val="left"/>
+      <w:pPr>
+        <w:ind w:left="5760" w:hanging="360"/>
+      </w:pPr>
+    </w:lvl>
+    <w:lvl w:ilvl="8" w:tplc="0409001B" w:tentative="1">
+      <w:start w:val="1"/>
+      <w:numFmt w:val="lowerRoman"/>
+      <w:lvlText w:val="%9."/>
+      <w:lvlJc w:val="right"/>
+      <w:pPr>
+        <w:ind w:left="6480" w:hanging="180"/>
+      </w:pPr>
+    </w:lvl>
+  </w:abstractNum>
   <w:num w:numId="1">
+    <w:abstractNumId w:val="7"/>
+  </w:num>
+  <w:num w:numId="2">
+    <w:abstractNumId w:val="11"/>
+  </w:num>
+  <w:num w:numId="3">
+    <w:abstractNumId w:val="12"/>
+  </w:num>
+  <w:num w:numId="4">
+    <w:abstractNumId w:val="1"/>
+  </w:num>
+  <w:num w:numId="5">
+    <w:abstractNumId w:val="9"/>
+  </w:num>
+  <w:num w:numId="6">
+    <w:abstractNumId w:val="2"/>
+  </w:num>
+  <w:num w:numId="7">
     <w:abstractNumId w:val="6"/>
   </w:num>
-  <w:num w:numId="2">
-    <w:abstractNumId w:val="9"/>
+  <w:num w:numId="8">
+    <w:abstractNumId w:val="4"/>
   </w:num>
-  <w:num w:numId="3">
+  <w:num w:numId="9">
+    <w:abstractNumId w:val="13"/>
+  </w:num>
+  <w:num w:numId="10">
     <w:abstractNumId w:val="10"/>
   </w:num>
-  <w:num w:numId="4">
+  <w:num w:numId="11">
+    <w:abstractNumId w:val="3"/>
+  </w:num>
+  <w:num w:numId="12">
+    <w:abstractNumId w:val="5"/>
+  </w:num>
+  <w:num w:numId="13">
+    <w:abstractNumId w:val="14"/>
+  </w:num>
+  <w:num w:numId="14">
     <w:abstractNumId w:val="0"/>
   </w:num>
-  <w:num w:numId="5">
-    <w:abstractNumId w:val="7"/>
-  </w:num>
-  <w:num w:numId="6">
-    <w:abstractNumId w:val="1"/>
-  </w:num>
-  <w:num w:numId="7">
-    <w:abstractNumId w:val="5"/>
-  </w:num>
-  <w:num w:numId="8">
-    <w:abstractNumId w:val="3"/>
-  </w:num>
-  <w:num w:numId="9">
-    <w:abstractNumId w:val="11"/>
-  </w:num>
-  <w:num w:numId="10">
+  <w:num w:numId="15">
     <w:abstractNumId w:val="8"/>
-  </w:num>
-  <w:num w:numId="11">
-    <w:abstractNumId w:val="2"/>
-  </w:num>
-  <w:num w:numId="12">
-    <w:abstractNumId w:val="4"/>
   </w:num>
 </w:numbering>
 </file>

</xml_diff>